<commit_message>
updates to /Now Page, Resume and Backgorund, add post on the transition, update navie phone and skills portfolio
</commit_message>
<xml_diff>
--- a/docs/BackgroundAKamlani.docx
+++ b/docs/BackgroundAKamlani.docx
@@ -176,7 +176,7 @@
                 <w:sz w:val="28"/>
                 <w:szCs w:val="28"/>
               </w:rPr>
-              <w:t>. USA/PARIS, FRANCE</w:t>
+              <w:t>. USA</w:t>
             </w:r>
           </w:p>
           <w:p>
@@ -208,7 +208,7 @@
                 <w:bCs/>
                 <w:spacing w:val="-2"/>
               </w:rPr>
-              <w:t>894</w:t>
+              <w:t>926</w:t>
             </w:r>
             <w:r>
               <w:rPr>
@@ -224,8 +224,10 @@
                 <w:bCs/>
                 <w:spacing w:val="-2"/>
               </w:rPr>
-              <w:t>9350</w:t>
+              <w:t>1221</w:t>
             </w:r>
+            <w:bookmarkStart w:id="0" w:name="_GoBack"/>
+            <w:bookmarkEnd w:id="0"/>
             <w:r>
               <w:rPr>
                 <w:rFonts w:ascii="Calibri" w:hAnsi="Calibri" w:cs="Arial"/>
@@ -241,18 +243,6 @@
                 <w:spacing w:val="-2"/>
               </w:rPr>
               <w:t xml:space="preserve"> </w:t>
-            </w:r>
-            <w:r>
-              <w:rPr>
-                <w:rFonts w:ascii="Calibri" w:hAnsi="Calibri" w:cs="Wingdings 2"/>
-              </w:rPr>
-              <w:sym w:font="Wingdings 2" w:char="F0F2"/>
-            </w:r>
-            <w:r>
-              <w:rPr>
-                <w:rFonts w:ascii="Calibri" w:hAnsi="Calibri" w:cs="Wingdings 2"/>
-              </w:rPr>
-              <w:t xml:space="preserve"> +33 637850457</w:t>
             </w:r>
           </w:p>
           <w:p>
@@ -283,27 +273,6 @@
               </w:rPr>
               <w:t xml:space="preserve"> </w:t>
             </w:r>
-            <w:r>
-              <w:rPr>
-                <w:rFonts w:ascii="Calibri" w:hAnsi="Calibri" w:cs="Wingdings 2"/>
-              </w:rPr>
-              <w:sym w:font="Wingdings 2" w:char="F0F2"/>
-            </w:r>
-            <w:r>
-              <w:rPr>
-                <w:rFonts w:ascii="Calibri" w:hAnsi="Calibri" w:cs="Wingdings 2"/>
-              </w:rPr>
-              <w:t xml:space="preserve"> </w:t>
-            </w:r>
-            <w:hyperlink r:id="rId7" w:history="1">
-              <w:r>
-                <w:rPr>
-                  <w:rStyle w:val="Hyperlink"/>
-                  <w:rFonts w:ascii="Calibri" w:hAnsi="Calibri" w:cs="Wingdings 2"/>
-                </w:rPr>
-                <w:t>ari.kamlani@edu.dsti.institute</w:t>
-              </w:r>
-            </w:hyperlink>
           </w:p>
           <w:p>
             <w:pPr>
@@ -313,7 +282,7 @@
                 <w:color w:val="FF0000"/>
               </w:rPr>
             </w:pPr>
-            <w:hyperlink r:id="rId8" w:history="1">
+            <w:hyperlink r:id="rId7" w:history="1">
               <w:r>
                 <w:rPr>
                   <w:rStyle w:val="Hyperlink"/>
@@ -344,7 +313,7 @@
               </w:rPr>
               <w:t xml:space="preserve"> </w:t>
             </w:r>
-            <w:hyperlink r:id="rId9" w:history="1">
+            <w:hyperlink r:id="rId8" w:history="1">
               <w:r>
                 <w:rPr>
                   <w:rStyle w:val="Hyperlink"/>
@@ -749,10 +718,7 @@
       </w:r>
     </w:p>
     <w:p/>
-    <w:p>
-      <w:bookmarkStart w:id="0" w:name="_GoBack"/>
-      <w:bookmarkEnd w:id="0"/>
-    </w:p>
+    <w:p/>
     <w:p>
       <w:r>
         <w:t>Regards,</w:t>

</xml_diff>